<commit_message>
Remove obsolete quote documents and settings files
This commit deletes several outdated quote documents and settings files that are no longer in use, including:
- `Quote_Q-2025-0622-001_as;sdlkfj.pdf`
- `Quote_Q-2025-0622-001_sadfsdfsadf.docx`
- `Quote_Q-2025-0624-001_ACME Corp.docx`
- `settings.json`

These removals streamline the project by eliminating unnecessary files, thereby improving maintainability and reducing clutter in the codebase.
</commit_message>
<xml_diff>
--- a/data/templates/quote_template.docx
+++ b/data/templates/quote_template.docx
@@ -25,13 +25,7 @@
     <w:p>
       <w:pPr>
         <w:pStyle w:val="Normal"/>
-        <w:rPr>
-          <w:i w:val="false"/>
-          <w:i w:val="false"/>
-          <w:iCs w:val="false"/>
-          <w:sz w:val="22"/>
-          <w:szCs w:val="22"/>
-        </w:rPr>
+        <w:rPr/>
       </w:pPr>
       <w:r>
         <w:rPr>
@@ -46,13 +40,7 @@
     <w:p>
       <w:pPr>
         <w:pStyle w:val="Normal"/>
-        <w:rPr>
-          <w:i w:val="false"/>
-          <w:i w:val="false"/>
-          <w:iCs w:val="false"/>
-          <w:sz w:val="22"/>
-          <w:szCs w:val="22"/>
-        </w:rPr>
+        <w:rPr/>
       </w:pPr>
       <w:r>
         <w:rPr>
@@ -67,13 +55,7 @@
     <w:p>
       <w:pPr>
         <w:pStyle w:val="Normal"/>
-        <w:rPr>
-          <w:i w:val="false"/>
-          <w:i w:val="false"/>
-          <w:iCs w:val="false"/>
-          <w:sz w:val="22"/>
-          <w:szCs w:val="22"/>
-        </w:rPr>
+        <w:rPr/>
       </w:pPr>
       <w:r>
         <w:rPr>
@@ -137,13 +119,7 @@
     <w:p>
       <w:pPr>
         <w:pStyle w:val="Normal"/>
-        <w:rPr>
-          <w:i w:val="false"/>
-          <w:i w:val="false"/>
-          <w:iCs w:val="false"/>
-          <w:sz w:val="22"/>
-          <w:szCs w:val="22"/>
-        </w:rPr>
+        <w:rPr/>
       </w:pPr>
       <w:r>
         <w:rPr>
@@ -164,41 +140,13 @@
           <w:sz w:val="22"/>
           <w:szCs w:val="22"/>
         </w:rPr>
-        <w:t>{{</w:t>
-      </w:r>
-      <w:r>
-        <w:rPr>
-          <w:b w:val="false"/>
-          <w:bCs w:val="false"/>
-          <w:i w:val="false"/>
-          <w:iCs w:val="false"/>
-          <w:sz w:val="22"/>
-          <w:szCs w:val="22"/>
-        </w:rPr>
-        <w:t>product_family</w:t>
-      </w:r>
-      <w:r>
-        <w:rPr>
-          <w:b w:val="false"/>
-          <w:bCs w:val="false"/>
-          <w:i w:val="false"/>
-          <w:iCs w:val="false"/>
-          <w:sz w:val="22"/>
-          <w:szCs w:val="22"/>
-        </w:rPr>
-        <w:t>}}</w:t>
+        <w:t>{{product_family}}</w:t>
       </w:r>
     </w:p>
     <w:p>
       <w:pPr>
         <w:pStyle w:val="Normal"/>
-        <w:rPr>
-          <w:i w:val="false"/>
-          <w:i w:val="false"/>
-          <w:iCs w:val="false"/>
-          <w:sz w:val="22"/>
-          <w:szCs w:val="22"/>
-        </w:rPr>
+        <w:rPr/>
       </w:pPr>
       <w:r>
         <w:rPr>
@@ -244,18 +192,10 @@
             <w:pPr>
               <w:pStyle w:val="Normal"/>
               <w:widowControl/>
+              <w:suppressAutoHyphens w:val="true"/>
               <w:spacing w:lineRule="auto" w:line="240" w:before="0" w:after="0"/>
               <w:jc w:val="start"/>
-              <w:rPr>
-                <w:rFonts w:eastAsia="ＭＳ 明朝" w:cs=""/>
-                <w:i w:val="false"/>
-                <w:i w:val="false"/>
-                <w:iCs w:val="false"/>
-                <w:kern w:val="0"/>
-                <w:sz w:val="22"/>
-                <w:szCs w:val="22"/>
-                <w:lang w:val="en-US" w:eastAsia="en-US" w:bidi="ar-SA"/>
-              </w:rPr>
+              <w:rPr/>
             </w:pPr>
             <w:r>
               <w:rPr>
@@ -281,18 +221,10 @@
             <w:pPr>
               <w:pStyle w:val="Normal"/>
               <w:widowControl/>
+              <w:suppressAutoHyphens w:val="true"/>
               <w:spacing w:lineRule="auto" w:line="240" w:before="0" w:after="0"/>
               <w:jc w:val="start"/>
-              <w:rPr>
-                <w:rFonts w:eastAsia="ＭＳ 明朝" w:cs=""/>
-                <w:i w:val="false"/>
-                <w:i w:val="false"/>
-                <w:iCs w:val="false"/>
-                <w:kern w:val="0"/>
-                <w:sz w:val="22"/>
-                <w:szCs w:val="22"/>
-                <w:lang w:val="en-US" w:eastAsia="en-US" w:bidi="ar-SA"/>
-              </w:rPr>
+              <w:rPr/>
             </w:pPr>
             <w:r>
               <w:rPr>
@@ -318,18 +250,10 @@
             <w:pPr>
               <w:pStyle w:val="Normal"/>
               <w:widowControl/>
+              <w:suppressAutoHyphens w:val="true"/>
               <w:spacing w:lineRule="auto" w:line="240" w:before="0" w:after="0"/>
               <w:jc w:val="start"/>
-              <w:rPr>
-                <w:rFonts w:eastAsia="ＭＳ 明朝" w:cs=""/>
-                <w:i w:val="false"/>
-                <w:i w:val="false"/>
-                <w:iCs w:val="false"/>
-                <w:kern w:val="0"/>
-                <w:sz w:val="22"/>
-                <w:szCs w:val="22"/>
-                <w:lang w:val="en-US" w:eastAsia="en-US" w:bidi="ar-SA"/>
-              </w:rPr>
+              <w:rPr/>
             </w:pPr>
             <w:r>
               <w:rPr>
@@ -355,18 +279,10 @@
             <w:pPr>
               <w:pStyle w:val="Normal"/>
               <w:widowControl/>
+              <w:suppressAutoHyphens w:val="true"/>
               <w:spacing w:lineRule="auto" w:line="240" w:before="0" w:after="0"/>
               <w:jc w:val="start"/>
-              <w:rPr>
-                <w:rFonts w:eastAsia="ＭＳ 明朝" w:cs=""/>
-                <w:i w:val="false"/>
-                <w:i w:val="false"/>
-                <w:iCs w:val="false"/>
-                <w:kern w:val="0"/>
-                <w:sz w:val="22"/>
-                <w:szCs w:val="22"/>
-                <w:lang w:val="en-US" w:eastAsia="en-US" w:bidi="ar-SA"/>
-              </w:rPr>
+              <w:rPr/>
             </w:pPr>
             <w:r>
               <w:rPr>
@@ -392,18 +308,10 @@
             <w:pPr>
               <w:pStyle w:val="Normal"/>
               <w:widowControl/>
+              <w:suppressAutoHyphens w:val="true"/>
               <w:spacing w:lineRule="auto" w:line="240" w:before="0" w:after="0"/>
               <w:jc w:val="start"/>
-              <w:rPr>
-                <w:rFonts w:eastAsia="ＭＳ 明朝" w:cs=""/>
-                <w:i w:val="false"/>
-                <w:i w:val="false"/>
-                <w:iCs w:val="false"/>
-                <w:kern w:val="0"/>
-                <w:sz w:val="22"/>
-                <w:szCs w:val="22"/>
-                <w:lang w:val="en-US" w:eastAsia="en-US" w:bidi="ar-SA"/>
-              </w:rPr>
+              <w:rPr/>
             </w:pPr>
             <w:r>
               <w:rPr>
@@ -429,18 +337,10 @@
             <w:pPr>
               <w:pStyle w:val="Normal"/>
               <w:widowControl/>
+              <w:suppressAutoHyphens w:val="true"/>
               <w:spacing w:lineRule="auto" w:line="240" w:before="0" w:after="0"/>
               <w:jc w:val="start"/>
-              <w:rPr>
-                <w:rFonts w:eastAsia="ＭＳ 明朝" w:cs=""/>
-                <w:i w:val="false"/>
-                <w:i w:val="false"/>
-                <w:iCs w:val="false"/>
-                <w:kern w:val="0"/>
-                <w:sz w:val="22"/>
-                <w:szCs w:val="22"/>
-                <w:lang w:val="en-US" w:eastAsia="en-US" w:bidi="ar-SA"/>
-              </w:rPr>
+              <w:rPr/>
             </w:pPr>
             <w:r>
               <w:rPr>
@@ -469,18 +369,10 @@
             <w:pPr>
               <w:pStyle w:val="Normal"/>
               <w:widowControl/>
+              <w:suppressAutoHyphens w:val="true"/>
               <w:spacing w:lineRule="auto" w:line="240" w:before="0" w:after="0"/>
               <w:jc w:val="start"/>
-              <w:rPr>
-                <w:rFonts w:eastAsia="ＭＳ 明朝" w:cs=""/>
-                <w:i w:val="false"/>
-                <w:i w:val="false"/>
-                <w:iCs w:val="false"/>
-                <w:kern w:val="0"/>
-                <w:sz w:val="22"/>
-                <w:szCs w:val="22"/>
-                <w:lang w:val="en-US" w:eastAsia="en-US" w:bidi="ar-SA"/>
-              </w:rPr>
+              <w:rPr/>
             </w:pPr>
             <w:r>
               <w:rPr>
@@ -505,18 +397,10 @@
             <w:pPr>
               <w:pStyle w:val="Normal"/>
               <w:widowControl/>
+              <w:suppressAutoHyphens w:val="true"/>
               <w:spacing w:lineRule="auto" w:line="240" w:before="0" w:after="0"/>
               <w:jc w:val="start"/>
-              <w:rPr>
-                <w:rFonts w:eastAsia="ＭＳ 明朝" w:cs=""/>
-                <w:i w:val="false"/>
-                <w:i w:val="false"/>
-                <w:iCs w:val="false"/>
-                <w:kern w:val="0"/>
-                <w:sz w:val="22"/>
-                <w:szCs w:val="22"/>
-                <w:lang w:val="en-US" w:eastAsia="en-US" w:bidi="ar-SA"/>
-              </w:rPr>
+              <w:rPr/>
             </w:pPr>
             <w:r>
               <w:rPr>
@@ -541,18 +425,10 @@
             <w:pPr>
               <w:pStyle w:val="Normal"/>
               <w:widowControl/>
+              <w:suppressAutoHyphens w:val="true"/>
               <w:spacing w:lineRule="auto" w:line="240" w:before="0" w:after="0"/>
               <w:jc w:val="start"/>
-              <w:rPr>
-                <w:rFonts w:eastAsia="ＭＳ 明朝" w:cs=""/>
-                <w:i w:val="false"/>
-                <w:i w:val="false"/>
-                <w:iCs w:val="false"/>
-                <w:kern w:val="0"/>
-                <w:sz w:val="22"/>
-                <w:szCs w:val="22"/>
-                <w:lang w:val="en-US" w:eastAsia="en-US" w:bidi="ar-SA"/>
-              </w:rPr>
+              <w:rPr/>
             </w:pPr>
             <w:r>
               <w:rPr>
@@ -577,18 +453,10 @@
             <w:pPr>
               <w:pStyle w:val="Normal"/>
               <w:widowControl/>
+              <w:suppressAutoHyphens w:val="true"/>
               <w:spacing w:lineRule="auto" w:line="240" w:before="0" w:after="0"/>
               <w:jc w:val="start"/>
-              <w:rPr>
-                <w:rFonts w:eastAsia="ＭＳ 明朝" w:cs=""/>
-                <w:i w:val="false"/>
-                <w:i w:val="false"/>
-                <w:iCs w:val="false"/>
-                <w:kern w:val="0"/>
-                <w:sz w:val="22"/>
-                <w:szCs w:val="22"/>
-                <w:lang w:val="en-US" w:eastAsia="en-US" w:bidi="ar-SA"/>
-              </w:rPr>
+              <w:rPr/>
             </w:pPr>
             <w:r>
               <w:rPr>
@@ -613,18 +481,10 @@
             <w:pPr>
               <w:pStyle w:val="Normal"/>
               <w:widowControl/>
+              <w:suppressAutoHyphens w:val="true"/>
               <w:spacing w:lineRule="auto" w:line="240" w:before="0" w:after="0"/>
               <w:jc w:val="start"/>
-              <w:rPr>
-                <w:rFonts w:eastAsia="ＭＳ 明朝" w:cs=""/>
-                <w:i w:val="false"/>
-                <w:i w:val="false"/>
-                <w:iCs w:val="false"/>
-                <w:kern w:val="0"/>
-                <w:sz w:val="22"/>
-                <w:szCs w:val="22"/>
-                <w:lang w:val="en-US" w:eastAsia="en-US" w:bidi="ar-SA"/>
-              </w:rPr>
+              <w:rPr/>
             </w:pPr>
             <w:r>
               <w:rPr>
@@ -649,18 +509,10 @@
             <w:pPr>
               <w:pStyle w:val="Normal"/>
               <w:widowControl/>
+              <w:suppressAutoHyphens w:val="true"/>
               <w:spacing w:lineRule="auto" w:line="240" w:before="0" w:after="0"/>
               <w:jc w:val="start"/>
-              <w:rPr>
-                <w:rFonts w:eastAsia="ＭＳ 明朝" w:cs=""/>
-                <w:i w:val="false"/>
-                <w:i w:val="false"/>
-                <w:iCs w:val="false"/>
-                <w:kern w:val="0"/>
-                <w:sz w:val="22"/>
-                <w:szCs w:val="22"/>
-                <w:lang w:val="en-US" w:eastAsia="en-US" w:bidi="ar-SA"/>
-              </w:rPr>
+              <w:rPr/>
             </w:pPr>
             <w:r>
               <w:rPr>
@@ -721,13 +573,7 @@
     <w:p>
       <w:pPr>
         <w:pStyle w:val="Normal"/>
-        <w:rPr>
-          <w:i w:val="false"/>
-          <w:i w:val="false"/>
-          <w:iCs w:val="false"/>
-          <w:sz w:val="22"/>
-          <w:szCs w:val="22"/>
-        </w:rPr>
+        <w:rPr/>
       </w:pPr>
       <w:r>
         <w:rPr>
@@ -801,13 +647,7 @@
     <w:p>
       <w:pPr>
         <w:pStyle w:val="Normal"/>
-        <w:rPr>
-          <w:i w:val="false"/>
-          <w:i w:val="false"/>
-          <w:iCs w:val="false"/>
-          <w:sz w:val="22"/>
-          <w:szCs w:val="22"/>
-        </w:rPr>
+        <w:rPr/>
       </w:pPr>
       <w:r>
         <w:rPr>
@@ -824,13 +664,7 @@
     <w:p>
       <w:pPr>
         <w:pStyle w:val="Normal"/>
-        <w:rPr>
-          <w:i w:val="false"/>
-          <w:i w:val="false"/>
-          <w:iCs w:val="false"/>
-          <w:sz w:val="22"/>
-          <w:szCs w:val="22"/>
-        </w:rPr>
+        <w:rPr/>
       </w:pPr>
       <w:r>
         <w:rPr>
@@ -885,13 +719,7 @@
     <w:p>
       <w:pPr>
         <w:pStyle w:val="Normal"/>
-        <w:rPr>
-          <w:i w:val="false"/>
-          <w:i w:val="false"/>
-          <w:iCs w:val="false"/>
-          <w:sz w:val="22"/>
-          <w:szCs w:val="22"/>
-        </w:rPr>
+        <w:rPr/>
       </w:pPr>
       <w:r>
         <w:rPr>
@@ -906,13 +734,7 @@
     <w:p>
       <w:pPr>
         <w:pStyle w:val="Normal"/>
-        <w:rPr>
-          <w:i w:val="false"/>
-          <w:i w:val="false"/>
-          <w:iCs w:val="false"/>
-          <w:sz w:val="22"/>
-          <w:szCs w:val="22"/>
-        </w:rPr>
+        <w:rPr/>
       </w:pPr>
       <w:r>
         <w:rPr>
@@ -948,13 +770,7 @@
       <w:pPr>
         <w:pStyle w:val="Normal"/>
         <w:spacing w:lineRule="auto" w:line="240"/>
-        <w:rPr>
-          <w:i w:val="false"/>
-          <w:i w:val="false"/>
-          <w:iCs w:val="false"/>
-          <w:sz w:val="22"/>
-          <w:szCs w:val="22"/>
-        </w:rPr>
+        <w:rPr/>
       </w:pPr>
       <w:r>
         <w:rPr>
@@ -970,13 +786,7 @@
       <w:pPr>
         <w:pStyle w:val="Normal"/>
         <w:spacing w:lineRule="auto" w:line="240"/>
-        <w:rPr>
-          <w:i w:val="false"/>
-          <w:i w:val="false"/>
-          <w:iCs w:val="false"/>
-          <w:sz w:val="22"/>
-          <w:szCs w:val="22"/>
-        </w:rPr>
+        <w:rPr/>
       </w:pPr>
       <w:r>
         <w:rPr>
@@ -992,13 +802,7 @@
       <w:pPr>
         <w:pStyle w:val="Normal"/>
         <w:spacing w:lineRule="auto" w:line="240"/>
-        <w:rPr>
-          <w:i w:val="false"/>
-          <w:i w:val="false"/>
-          <w:iCs w:val="false"/>
-          <w:sz w:val="22"/>
-          <w:szCs w:val="22"/>
-        </w:rPr>
+        <w:rPr/>
       </w:pPr>
       <w:r>
         <w:rPr>
@@ -1014,13 +818,7 @@
       <w:pPr>
         <w:pStyle w:val="Normal"/>
         <w:spacing w:lineRule="auto" w:line="240" w:before="0" w:after="200"/>
-        <w:rPr>
-          <w:i w:val="false"/>
-          <w:i w:val="false"/>
-          <w:iCs w:val="false"/>
-          <w:sz w:val="22"/>
-          <w:szCs w:val="22"/>
-        </w:rPr>
+        <w:rPr/>
       </w:pPr>
       <w:hyperlink r:id="rId2">
         <w:r>
@@ -1059,23 +857,44 @@
     </w:pPr>
     <w:r>
       <w:rPr/>
-      <w:t>BABBITT</w:t>
-      <w:br/>
-      <w:t>INTERNATIONAL</w:t>
-    </w:r>
-  </w:p>
-  <w:p>
-    <w:pPr>
-      <w:pStyle w:val="Normal"/>
-      <w:widowControl/>
-      <w:bidi w:val="0"/>
-      <w:spacing w:lineRule="auto" w:line="276" w:before="0" w:after="200"/>
-      <w:jc w:val="start"/>
-      <w:rPr/>
-    </w:pPr>
-    <w:r>
-      <w:rPr/>
-      <w:t>Level Controls &amp; Systems</w:t>
+      <w:drawing>
+        <wp:inline distT="0" distB="0" distL="0" distR="0">
+          <wp:extent cx="2164715" cy="780415"/>
+          <wp:effectExtent l="0" t="0" r="0" b="0"/>
+          <wp:docPr id="1" name="Image1" descr="" title=""/>
+          <wp:cNvGraphicFramePr>
+            <a:graphicFrameLocks xmlns:a="http://schemas.openxmlformats.org/drawingml/2006/main" noChangeAspect="1"/>
+          </wp:cNvGraphicFramePr>
+          <a:graphic xmlns:a="http://schemas.openxmlformats.org/drawingml/2006/main">
+            <a:graphicData uri="http://schemas.openxmlformats.org/drawingml/2006/picture">
+              <pic:pic xmlns:pic="http://schemas.openxmlformats.org/drawingml/2006/picture">
+                <pic:nvPicPr>
+                  <pic:cNvPr id="1" name="Image1" descr="" title=""/>
+                  <pic:cNvPicPr>
+                    <a:picLocks noChangeAspect="1" noChangeArrowheads="1"/>
+                  </pic:cNvPicPr>
+                </pic:nvPicPr>
+                <pic:blipFill>
+                  <a:blip r:embed="rId1"/>
+                  <a:srcRect l="-10" t="-27" r="-10" b="-27"/>
+                  <a:stretch>
+                    <a:fillRect/>
+                  </a:stretch>
+                </pic:blipFill>
+                <pic:spPr bwMode="auto">
+                  <a:xfrm>
+                    <a:off x="0" y="0"/>
+                    <a:ext cx="2164715" cy="780415"/>
+                  </a:xfrm>
+                  <a:prstGeom prst="rect">
+                    <a:avLst/>
+                  </a:prstGeom>
+                </pic:spPr>
+              </pic:pic>
+            </a:graphicData>
+          </a:graphic>
+        </wp:inline>
+      </w:drawing>
     </w:r>
   </w:p>
 </w:hdr>
@@ -1110,6 +929,7 @@
         </w:tabs>
         <w:ind w:start="1080" w:hanging="360"/>
       </w:pPr>
+      <w:rPr/>
     </w:lvl>
     <w:lvl w:ilvl="2">
       <w:start w:val="1"/>
@@ -1122,6 +942,7 @@
         </w:tabs>
         <w:ind w:start="1440" w:hanging="360"/>
       </w:pPr>
+      <w:rPr/>
     </w:lvl>
     <w:lvl w:ilvl="3">
       <w:start w:val="1"/>
@@ -1134,6 +955,7 @@
         </w:tabs>
         <w:ind w:start="1800" w:hanging="360"/>
       </w:pPr>
+      <w:rPr/>
     </w:lvl>
     <w:lvl w:ilvl="4">
       <w:start w:val="1"/>
@@ -1146,6 +968,7 @@
         </w:tabs>
         <w:ind w:start="2160" w:hanging="360"/>
       </w:pPr>
+      <w:rPr/>
     </w:lvl>
     <w:lvl w:ilvl="5">
       <w:start w:val="1"/>
@@ -1158,6 +981,7 @@
         </w:tabs>
         <w:ind w:start="2520" w:hanging="360"/>
       </w:pPr>
+      <w:rPr/>
     </w:lvl>
     <w:lvl w:ilvl="6">
       <w:start w:val="1"/>
@@ -1170,6 +994,7 @@
         </w:tabs>
         <w:ind w:start="2880" w:hanging="360"/>
       </w:pPr>
+      <w:rPr/>
     </w:lvl>
     <w:lvl w:ilvl="7">
       <w:start w:val="1"/>
@@ -1182,6 +1007,7 @@
         </w:tabs>
         <w:ind w:start="3240" w:hanging="360"/>
       </w:pPr>
+      <w:rPr/>
     </w:lvl>
     <w:lvl w:ilvl="8">
       <w:start w:val="1"/>
@@ -1194,6 +1020,7 @@
         </w:tabs>
         <w:ind w:start="3600" w:hanging="360"/>
       </w:pPr>
+      <w:rPr/>
     </w:lvl>
   </w:abstractNum>
   <w:abstractNum w:abstractNumId="2">
@@ -1223,6 +1050,7 @@
         </w:tabs>
         <w:ind w:start="1080" w:hanging="360"/>
       </w:pPr>
+      <w:rPr/>
     </w:lvl>
     <w:lvl w:ilvl="2">
       <w:start w:val="1"/>
@@ -1235,6 +1063,7 @@
         </w:tabs>
         <w:ind w:start="1440" w:hanging="360"/>
       </w:pPr>
+      <w:rPr/>
     </w:lvl>
     <w:lvl w:ilvl="3">
       <w:start w:val="1"/>
@@ -1247,6 +1076,7 @@
         </w:tabs>
         <w:ind w:start="1800" w:hanging="360"/>
       </w:pPr>
+      <w:rPr/>
     </w:lvl>
     <w:lvl w:ilvl="4">
       <w:start w:val="1"/>
@@ -1259,6 +1089,7 @@
         </w:tabs>
         <w:ind w:start="2160" w:hanging="360"/>
       </w:pPr>
+      <w:rPr/>
     </w:lvl>
     <w:lvl w:ilvl="5">
       <w:start w:val="1"/>
@@ -1271,6 +1102,7 @@
         </w:tabs>
         <w:ind w:start="2520" w:hanging="360"/>
       </w:pPr>
+      <w:rPr/>
     </w:lvl>
     <w:lvl w:ilvl="6">
       <w:start w:val="1"/>
@@ -1283,6 +1115,7 @@
         </w:tabs>
         <w:ind w:start="2880" w:hanging="360"/>
       </w:pPr>
+      <w:rPr/>
     </w:lvl>
     <w:lvl w:ilvl="7">
       <w:start w:val="1"/>
@@ -1295,6 +1128,7 @@
         </w:tabs>
         <w:ind w:start="3240" w:hanging="360"/>
       </w:pPr>
+      <w:rPr/>
     </w:lvl>
     <w:lvl w:ilvl="8">
       <w:start w:val="1"/>
@@ -1307,6 +1141,7 @@
         </w:tabs>
         <w:ind w:start="3600" w:hanging="360"/>
       </w:pPr>
+      <w:rPr/>
     </w:lvl>
   </w:abstractNum>
   <w:abstractNum w:abstractNumId="3">
@@ -1336,6 +1171,7 @@
         </w:tabs>
         <w:ind w:start="1080" w:hanging="360"/>
       </w:pPr>
+      <w:rPr/>
     </w:lvl>
     <w:lvl w:ilvl="2">
       <w:start w:val="1"/>
@@ -1348,6 +1184,7 @@
         </w:tabs>
         <w:ind w:start="1440" w:hanging="360"/>
       </w:pPr>
+      <w:rPr/>
     </w:lvl>
     <w:lvl w:ilvl="3">
       <w:start w:val="1"/>
@@ -1360,6 +1197,7 @@
         </w:tabs>
         <w:ind w:start="1800" w:hanging="360"/>
       </w:pPr>
+      <w:rPr/>
     </w:lvl>
     <w:lvl w:ilvl="4">
       <w:start w:val="1"/>
@@ -1372,6 +1210,7 @@
         </w:tabs>
         <w:ind w:start="2160" w:hanging="360"/>
       </w:pPr>
+      <w:rPr/>
     </w:lvl>
     <w:lvl w:ilvl="5">
       <w:start w:val="1"/>
@@ -1384,6 +1223,7 @@
         </w:tabs>
         <w:ind w:start="2520" w:hanging="360"/>
       </w:pPr>
+      <w:rPr/>
     </w:lvl>
     <w:lvl w:ilvl="6">
       <w:start w:val="1"/>
@@ -1396,6 +1236,7 @@
         </w:tabs>
         <w:ind w:start="2880" w:hanging="360"/>
       </w:pPr>
+      <w:rPr/>
     </w:lvl>
     <w:lvl w:ilvl="7">
       <w:start w:val="1"/>
@@ -1408,6 +1249,7 @@
         </w:tabs>
         <w:ind w:start="3240" w:hanging="360"/>
       </w:pPr>
+      <w:rPr/>
     </w:lvl>
     <w:lvl w:ilvl="8">
       <w:start w:val="1"/>
@@ -1420,6 +1262,7 @@
         </w:tabs>
         <w:ind w:start="3600" w:hanging="360"/>
       </w:pPr>
+      <w:rPr/>
     </w:lvl>
   </w:abstractNum>
   <w:abstractNum w:abstractNumId="4">
@@ -1447,6 +1290,7 @@
         </w:tabs>
         <w:ind w:start="1080" w:hanging="360"/>
       </w:pPr>
+      <w:rPr/>
     </w:lvl>
     <w:lvl w:ilvl="2">
       <w:start w:val="1"/>
@@ -1459,6 +1303,7 @@
         </w:tabs>
         <w:ind w:start="1440" w:hanging="360"/>
       </w:pPr>
+      <w:rPr/>
     </w:lvl>
     <w:lvl w:ilvl="3">
       <w:start w:val="1"/>
@@ -1471,6 +1316,7 @@
         </w:tabs>
         <w:ind w:start="1800" w:hanging="360"/>
       </w:pPr>
+      <w:rPr/>
     </w:lvl>
     <w:lvl w:ilvl="4">
       <w:start w:val="1"/>
@@ -1483,6 +1329,7 @@
         </w:tabs>
         <w:ind w:start="2160" w:hanging="360"/>
       </w:pPr>
+      <w:rPr/>
     </w:lvl>
     <w:lvl w:ilvl="5">
       <w:start w:val="1"/>
@@ -1495,6 +1342,7 @@
         </w:tabs>
         <w:ind w:start="2520" w:hanging="360"/>
       </w:pPr>
+      <w:rPr/>
     </w:lvl>
     <w:lvl w:ilvl="6">
       <w:start w:val="1"/>
@@ -1507,6 +1355,7 @@
         </w:tabs>
         <w:ind w:start="2880" w:hanging="360"/>
       </w:pPr>
+      <w:rPr/>
     </w:lvl>
     <w:lvl w:ilvl="7">
       <w:start w:val="1"/>
@@ -1519,6 +1368,7 @@
         </w:tabs>
         <w:ind w:start="3240" w:hanging="360"/>
       </w:pPr>
+      <w:rPr/>
     </w:lvl>
     <w:lvl w:ilvl="8">
       <w:start w:val="1"/>
@@ -1531,6 +1381,7 @@
         </w:tabs>
         <w:ind w:start="3600" w:hanging="360"/>
       </w:pPr>
+      <w:rPr/>
     </w:lvl>
   </w:abstractNum>
   <w:abstractNum w:abstractNumId="5">
@@ -1558,6 +1409,7 @@
         </w:tabs>
         <w:ind w:start="1080" w:hanging="360"/>
       </w:pPr>
+      <w:rPr/>
     </w:lvl>
     <w:lvl w:ilvl="2">
       <w:start w:val="1"/>
@@ -1570,6 +1422,7 @@
         </w:tabs>
         <w:ind w:start="1440" w:hanging="360"/>
       </w:pPr>
+      <w:rPr/>
     </w:lvl>
     <w:lvl w:ilvl="3">
       <w:start w:val="1"/>
@@ -1582,6 +1435,7 @@
         </w:tabs>
         <w:ind w:start="1800" w:hanging="360"/>
       </w:pPr>
+      <w:rPr/>
     </w:lvl>
     <w:lvl w:ilvl="4">
       <w:start w:val="1"/>
@@ -1594,6 +1448,7 @@
         </w:tabs>
         <w:ind w:start="2160" w:hanging="360"/>
       </w:pPr>
+      <w:rPr/>
     </w:lvl>
     <w:lvl w:ilvl="5">
       <w:start w:val="1"/>
@@ -1606,6 +1461,7 @@
         </w:tabs>
         <w:ind w:start="2520" w:hanging="360"/>
       </w:pPr>
+      <w:rPr/>
     </w:lvl>
     <w:lvl w:ilvl="6">
       <w:start w:val="1"/>
@@ -1618,6 +1474,7 @@
         </w:tabs>
         <w:ind w:start="2880" w:hanging="360"/>
       </w:pPr>
+      <w:rPr/>
     </w:lvl>
     <w:lvl w:ilvl="7">
       <w:start w:val="1"/>
@@ -1630,6 +1487,7 @@
         </w:tabs>
         <w:ind w:start="3240" w:hanging="360"/>
       </w:pPr>
+      <w:rPr/>
     </w:lvl>
     <w:lvl w:ilvl="8">
       <w:start w:val="1"/>
@@ -1642,6 +1500,7 @@
         </w:tabs>
         <w:ind w:start="3600" w:hanging="360"/>
       </w:pPr>
+      <w:rPr/>
     </w:lvl>
   </w:abstractNum>
   <w:abstractNum w:abstractNumId="6">
@@ -1669,6 +1528,7 @@
         </w:tabs>
         <w:ind w:start="1080" w:hanging="360"/>
       </w:pPr>
+      <w:rPr/>
     </w:lvl>
     <w:lvl w:ilvl="2">
       <w:start w:val="1"/>
@@ -1681,6 +1541,7 @@
         </w:tabs>
         <w:ind w:start="1440" w:hanging="360"/>
       </w:pPr>
+      <w:rPr/>
     </w:lvl>
     <w:lvl w:ilvl="3">
       <w:start w:val="1"/>
@@ -1693,6 +1554,7 @@
         </w:tabs>
         <w:ind w:start="1800" w:hanging="360"/>
       </w:pPr>
+      <w:rPr/>
     </w:lvl>
     <w:lvl w:ilvl="4">
       <w:start w:val="1"/>
@@ -1705,6 +1567,7 @@
         </w:tabs>
         <w:ind w:start="2160" w:hanging="360"/>
       </w:pPr>
+      <w:rPr/>
     </w:lvl>
     <w:lvl w:ilvl="5">
       <w:start w:val="1"/>
@@ -1717,6 +1580,7 @@
         </w:tabs>
         <w:ind w:start="2520" w:hanging="360"/>
       </w:pPr>
+      <w:rPr/>
     </w:lvl>
     <w:lvl w:ilvl="6">
       <w:start w:val="1"/>
@@ -1729,6 +1593,7 @@
         </w:tabs>
         <w:ind w:start="2880" w:hanging="360"/>
       </w:pPr>
+      <w:rPr/>
     </w:lvl>
     <w:lvl w:ilvl="7">
       <w:start w:val="1"/>
@@ -1741,6 +1606,7 @@
         </w:tabs>
         <w:ind w:start="3240" w:hanging="360"/>
       </w:pPr>
+      <w:rPr/>
     </w:lvl>
     <w:lvl w:ilvl="8">
       <w:start w:val="1"/>
@@ -1753,6 +1619,7 @@
         </w:tabs>
         <w:ind w:start="3600" w:hanging="360"/>
       </w:pPr>
+      <w:rPr/>
     </w:lvl>
   </w:abstractNum>
   <w:abstractNum w:abstractNumId="7">
@@ -1903,7 +1770,7 @@
   <w:docDefaults>
     <w:rPrDefault>
       <w:rPr>
-        <w:rFonts w:ascii="Cambria" w:hAnsi="Cambria" w:eastAsia="ＭＳ 明朝" w:cs="" w:asciiTheme="minorHAnsi" w:cstheme="minorBidi" w:eastAsiaTheme="minorEastAsia" w:hAnsiTheme="minorHAnsi"/>
+        <w:rFonts w:ascii="Cambria" w:hAnsi="Cambria" w:eastAsia="" w:cs="" w:asciiTheme="minorHAnsi" w:cstheme="minorBidi" w:eastAsiaTheme="minorEastAsia" w:hAnsiTheme="minorHAnsi"/>
         <w:sz w:val="22"/>
         <w:szCs w:val="22"/>
         <w:lang w:val="en-US" w:eastAsia="en-US" w:bidi="ar-SA"/>
@@ -2060,12 +1927,13 @@
     <w:rsid w:val="00fc693f"/>
     <w:pPr>
       <w:widowControl/>
+      <w:suppressAutoHyphens w:val="true"/>
       <w:bidi w:val="0"/>
       <w:spacing w:lineRule="auto" w:line="276" w:before="0" w:after="200"/>
       <w:jc w:val="start"/>
     </w:pPr>
     <w:rPr>
-      <w:rFonts w:ascii="Arial" w:hAnsi="Arial" w:eastAsia="ＭＳ 明朝" w:cs="" w:cstheme="minorBidi" w:eastAsiaTheme="minorEastAsia"/>
+      <w:rFonts w:ascii="Arial" w:hAnsi="Arial" w:eastAsia="" w:cs="" w:cstheme="minorBidi" w:eastAsiaTheme="minorEastAsia"/>
       <w:i/>
       <w:color w:val="auto"/>
       <w:kern w:val="0"/>
@@ -2089,7 +1957,7 @@
       <w:outlineLvl w:val="0"/>
     </w:pPr>
     <w:rPr>
-      <w:rFonts w:ascii="Calibri" w:hAnsi="Calibri" w:eastAsia="ＭＳ ゴシック" w:cs="" w:asciiTheme="majorHAnsi" w:cstheme="majorBidi" w:eastAsiaTheme="majorEastAsia" w:hAnsiTheme="majorHAnsi"/>
+      <w:rFonts w:ascii="Calibri" w:hAnsi="Calibri" w:eastAsia="" w:cs="" w:asciiTheme="majorHAnsi" w:cstheme="majorBidi" w:eastAsiaTheme="majorEastAsia" w:hAnsiTheme="majorHAnsi"/>
       <w:b/>
       <w:bCs/>
       <w:color w:themeColor="accent1" w:themeShade="bf" w:val="365F91"/>
@@ -2113,7 +1981,7 @@
       <w:outlineLvl w:val="1"/>
     </w:pPr>
     <w:rPr>
-      <w:rFonts w:ascii="Calibri" w:hAnsi="Calibri" w:eastAsia="ＭＳ ゴシック" w:cs="" w:asciiTheme="majorHAnsi" w:cstheme="majorBidi" w:eastAsiaTheme="majorEastAsia" w:hAnsiTheme="majorHAnsi"/>
+      <w:rFonts w:ascii="Calibri" w:hAnsi="Calibri" w:eastAsia="" w:cs="" w:asciiTheme="majorHAnsi" w:cstheme="majorBidi" w:eastAsiaTheme="majorEastAsia" w:hAnsiTheme="majorHAnsi"/>
       <w:b/>
       <w:bCs/>
       <w:color w:themeColor="accent1" w:val="4F81BD"/>
@@ -2137,7 +2005,7 @@
       <w:outlineLvl w:val="2"/>
     </w:pPr>
     <w:rPr>
-      <w:rFonts w:ascii="Calibri" w:hAnsi="Calibri" w:eastAsia="ＭＳ ゴシック" w:cs="" w:asciiTheme="majorHAnsi" w:cstheme="majorBidi" w:eastAsiaTheme="majorEastAsia" w:hAnsiTheme="majorHAnsi"/>
+      <w:rFonts w:ascii="Calibri" w:hAnsi="Calibri" w:eastAsia="" w:cs="" w:asciiTheme="majorHAnsi" w:cstheme="majorBidi" w:eastAsiaTheme="majorEastAsia" w:hAnsiTheme="majorHAnsi"/>
       <w:b/>
       <w:bCs/>
       <w:color w:themeColor="accent1" w:val="4F81BD"/>
@@ -2160,7 +2028,7 @@
       <w:outlineLvl w:val="3"/>
     </w:pPr>
     <w:rPr>
-      <w:rFonts w:ascii="Calibri" w:hAnsi="Calibri" w:eastAsia="ＭＳ ゴシック" w:cs="" w:asciiTheme="majorHAnsi" w:cstheme="majorBidi" w:eastAsiaTheme="majorEastAsia" w:hAnsiTheme="majorHAnsi"/>
+      <w:rFonts w:ascii="Calibri" w:hAnsi="Calibri" w:eastAsia="" w:cs="" w:asciiTheme="majorHAnsi" w:cstheme="majorBidi" w:eastAsiaTheme="majorEastAsia" w:hAnsiTheme="majorHAnsi"/>
       <w:b/>
       <w:bCs/>
       <w:i/>
@@ -2185,7 +2053,7 @@
       <w:outlineLvl w:val="4"/>
     </w:pPr>
     <w:rPr>
-      <w:rFonts w:ascii="Calibri" w:hAnsi="Calibri" w:eastAsia="ＭＳ ゴシック" w:cs="" w:asciiTheme="majorHAnsi" w:cstheme="majorBidi" w:eastAsiaTheme="majorEastAsia" w:hAnsiTheme="majorHAnsi"/>
+      <w:rFonts w:ascii="Calibri" w:hAnsi="Calibri" w:eastAsia="" w:cs="" w:asciiTheme="majorHAnsi" w:cstheme="majorBidi" w:eastAsiaTheme="majorEastAsia" w:hAnsiTheme="majorHAnsi"/>
       <w:color w:themeColor="accent1" w:themeShade="7f" w:val="243F60"/>
     </w:rPr>
   </w:style>
@@ -2206,7 +2074,7 @@
       <w:outlineLvl w:val="5"/>
     </w:pPr>
     <w:rPr>
-      <w:rFonts w:ascii="Calibri" w:hAnsi="Calibri" w:eastAsia="ＭＳ ゴシック" w:cs="" w:asciiTheme="majorHAnsi" w:cstheme="majorBidi" w:eastAsiaTheme="majorEastAsia" w:hAnsiTheme="majorHAnsi"/>
+      <w:rFonts w:ascii="Calibri" w:hAnsi="Calibri" w:eastAsia="" w:cs="" w:asciiTheme="majorHAnsi" w:cstheme="majorBidi" w:eastAsiaTheme="majorEastAsia" w:hAnsiTheme="majorHAnsi"/>
       <w:i/>
       <w:iCs/>
       <w:color w:themeColor="accent1" w:themeShade="7f" w:val="243F60"/>
@@ -2229,7 +2097,7 @@
       <w:outlineLvl w:val="6"/>
     </w:pPr>
     <w:rPr>
-      <w:rFonts w:ascii="Calibri" w:hAnsi="Calibri" w:eastAsia="ＭＳ ゴシック" w:cs="" w:asciiTheme="majorHAnsi" w:cstheme="majorBidi" w:eastAsiaTheme="majorEastAsia" w:hAnsiTheme="majorHAnsi"/>
+      <w:rFonts w:ascii="Calibri" w:hAnsi="Calibri" w:eastAsia="" w:cs="" w:asciiTheme="majorHAnsi" w:cstheme="majorBidi" w:eastAsiaTheme="majorEastAsia" w:hAnsiTheme="majorHAnsi"/>
       <w:i/>
       <w:iCs/>
       <w:color w:themeColor="text1" w:themeTint="bf" w:val="404040"/>
@@ -2252,7 +2120,7 @@
       <w:outlineLvl w:val="7"/>
     </w:pPr>
     <w:rPr>
-      <w:rFonts w:ascii="Calibri" w:hAnsi="Calibri" w:eastAsia="ＭＳ ゴシック" w:cs="" w:asciiTheme="majorHAnsi" w:cstheme="majorBidi" w:eastAsiaTheme="majorEastAsia" w:hAnsiTheme="majorHAnsi"/>
+      <w:rFonts w:ascii="Calibri" w:hAnsi="Calibri" w:eastAsia="" w:cs="" w:asciiTheme="majorHAnsi" w:cstheme="majorBidi" w:eastAsiaTheme="majorEastAsia" w:hAnsiTheme="majorHAnsi"/>
       <w:color w:themeColor="accent1" w:val="4F81BD"/>
       <w:sz w:val="20"/>
       <w:szCs w:val="20"/>
@@ -2275,7 +2143,7 @@
       <w:outlineLvl w:val="8"/>
     </w:pPr>
     <w:rPr>
-      <w:rFonts w:ascii="Calibri" w:hAnsi="Calibri" w:eastAsia="ＭＳ ゴシック" w:cs="" w:asciiTheme="majorHAnsi" w:cstheme="majorBidi" w:eastAsiaTheme="majorEastAsia" w:hAnsiTheme="majorHAnsi"/>
+      <w:rFonts w:ascii="Calibri" w:hAnsi="Calibri" w:eastAsia="" w:cs="" w:asciiTheme="majorHAnsi" w:cstheme="majorBidi" w:eastAsiaTheme="majorEastAsia" w:hAnsiTheme="majorHAnsi"/>
       <w:i/>
       <w:iCs/>
       <w:color w:themeColor="text1" w:themeTint="bf" w:val="404040"/>
@@ -2317,7 +2185,7 @@
     <w:qFormat/>
     <w:rsid w:val="00fc693f"/>
     <w:rPr>
-      <w:rFonts w:ascii="Calibri" w:hAnsi="Calibri" w:eastAsia="ＭＳ ゴシック" w:cs="" w:asciiTheme="majorHAnsi" w:cstheme="majorBidi" w:eastAsiaTheme="majorEastAsia" w:hAnsiTheme="majorHAnsi"/>
+      <w:rFonts w:ascii="Calibri" w:hAnsi="Calibri" w:eastAsia="" w:cs="" w:asciiTheme="majorHAnsi" w:cstheme="majorBidi" w:eastAsiaTheme="majorEastAsia" w:hAnsiTheme="majorHAnsi"/>
       <w:b/>
       <w:bCs/>
       <w:color w:themeColor="accent1" w:themeShade="bf" w:val="365F91"/>
@@ -2333,7 +2201,7 @@
     <w:qFormat/>
     <w:rsid w:val="00fc693f"/>
     <w:rPr>
-      <w:rFonts w:ascii="Calibri" w:hAnsi="Calibri" w:eastAsia="ＭＳ ゴシック" w:cs="" w:asciiTheme="majorHAnsi" w:cstheme="majorBidi" w:eastAsiaTheme="majorEastAsia" w:hAnsiTheme="majorHAnsi"/>
+      <w:rFonts w:ascii="Calibri" w:hAnsi="Calibri" w:eastAsia="" w:cs="" w:asciiTheme="majorHAnsi" w:cstheme="majorBidi" w:eastAsiaTheme="majorEastAsia" w:hAnsiTheme="majorHAnsi"/>
       <w:b/>
       <w:bCs/>
       <w:color w:themeColor="accent1" w:val="4F81BD"/>
@@ -2349,7 +2217,7 @@
     <w:qFormat/>
     <w:rsid w:val="00fc693f"/>
     <w:rPr>
-      <w:rFonts w:ascii="Calibri" w:hAnsi="Calibri" w:eastAsia="ＭＳ ゴシック" w:cs="" w:asciiTheme="majorHAnsi" w:cstheme="majorBidi" w:eastAsiaTheme="majorEastAsia" w:hAnsiTheme="majorHAnsi"/>
+      <w:rFonts w:ascii="Calibri" w:hAnsi="Calibri" w:eastAsia="" w:cs="" w:asciiTheme="majorHAnsi" w:cstheme="majorBidi" w:eastAsiaTheme="majorEastAsia" w:hAnsiTheme="majorHAnsi"/>
       <w:b/>
       <w:bCs/>
       <w:color w:themeColor="accent1" w:val="4F81BD"/>
@@ -2363,7 +2231,7 @@
     <w:qFormat/>
     <w:rsid w:val="00fc693f"/>
     <w:rPr>
-      <w:rFonts w:ascii="Calibri" w:hAnsi="Calibri" w:eastAsia="ＭＳ ゴシック" w:cs="" w:asciiTheme="majorHAnsi" w:cstheme="majorBidi" w:eastAsiaTheme="majorEastAsia" w:hAnsiTheme="majorHAnsi"/>
+      <w:rFonts w:ascii="Calibri" w:hAnsi="Calibri" w:eastAsia="" w:cs="" w:asciiTheme="majorHAnsi" w:cstheme="majorBidi" w:eastAsiaTheme="majorEastAsia" w:hAnsiTheme="majorHAnsi"/>
       <w:color w:themeColor="text2" w:themeShade="bf" w:val="17365D"/>
       <w:spacing w:val="5"/>
       <w:kern w:val="2"/>
@@ -2379,7 +2247,7 @@
     <w:qFormat/>
     <w:rsid w:val="00fc693f"/>
     <w:rPr>
-      <w:rFonts w:ascii="Calibri" w:hAnsi="Calibri" w:eastAsia="ＭＳ ゴシック" w:cs="" w:asciiTheme="majorHAnsi" w:cstheme="majorBidi" w:eastAsiaTheme="majorEastAsia" w:hAnsiTheme="majorHAnsi"/>
+      <w:rFonts w:ascii="Calibri" w:hAnsi="Calibri" w:eastAsia="" w:cs="" w:asciiTheme="majorHAnsi" w:cstheme="majorBidi" w:eastAsiaTheme="majorEastAsia" w:hAnsiTheme="majorHAnsi"/>
       <w:i/>
       <w:iCs/>
       <w:color w:themeColor="accent1" w:val="4F81BD"/>
@@ -2452,7 +2320,7 @@
     <w:qFormat/>
     <w:rsid w:val="00fc693f"/>
     <w:rPr>
-      <w:rFonts w:ascii="Calibri" w:hAnsi="Calibri" w:eastAsia="ＭＳ ゴシック" w:cs="" w:asciiTheme="majorHAnsi" w:cstheme="majorBidi" w:eastAsiaTheme="majorEastAsia" w:hAnsiTheme="majorHAnsi"/>
+      <w:rFonts w:ascii="Calibri" w:hAnsi="Calibri" w:eastAsia="" w:cs="" w:asciiTheme="majorHAnsi" w:cstheme="majorBidi" w:eastAsiaTheme="majorEastAsia" w:hAnsiTheme="majorHAnsi"/>
       <w:b/>
       <w:bCs/>
       <w:i/>
@@ -2469,7 +2337,7 @@
     <w:qFormat/>
     <w:rsid w:val="00fc693f"/>
     <w:rPr>
-      <w:rFonts w:ascii="Calibri" w:hAnsi="Calibri" w:eastAsia="ＭＳ ゴシック" w:cs="" w:asciiTheme="majorHAnsi" w:cstheme="majorBidi" w:eastAsiaTheme="majorEastAsia" w:hAnsiTheme="majorHAnsi"/>
+      <w:rFonts w:ascii="Calibri" w:hAnsi="Calibri" w:eastAsia="" w:cs="" w:asciiTheme="majorHAnsi" w:cstheme="majorBidi" w:eastAsiaTheme="majorEastAsia" w:hAnsiTheme="majorHAnsi"/>
       <w:color w:themeColor="accent1" w:themeShade="7f" w:val="243F60"/>
     </w:rPr>
   </w:style>
@@ -2482,7 +2350,7 @@
     <w:qFormat/>
     <w:rsid w:val="00fc693f"/>
     <w:rPr>
-      <w:rFonts w:ascii="Calibri" w:hAnsi="Calibri" w:eastAsia="ＭＳ ゴシック" w:cs="" w:asciiTheme="majorHAnsi" w:cstheme="majorBidi" w:eastAsiaTheme="majorEastAsia" w:hAnsiTheme="majorHAnsi"/>
+      <w:rFonts w:ascii="Calibri" w:hAnsi="Calibri" w:eastAsia="" w:cs="" w:asciiTheme="majorHAnsi" w:cstheme="majorBidi" w:eastAsiaTheme="majorEastAsia" w:hAnsiTheme="majorHAnsi"/>
       <w:i/>
       <w:iCs/>
       <w:color w:themeColor="accent1" w:themeShade="7f" w:val="243F60"/>
@@ -2497,7 +2365,7 @@
     <w:qFormat/>
     <w:rsid w:val="00fc693f"/>
     <w:rPr>
-      <w:rFonts w:ascii="Calibri" w:hAnsi="Calibri" w:eastAsia="ＭＳ ゴシック" w:cs="" w:asciiTheme="majorHAnsi" w:cstheme="majorBidi" w:eastAsiaTheme="majorEastAsia" w:hAnsiTheme="majorHAnsi"/>
+      <w:rFonts w:ascii="Calibri" w:hAnsi="Calibri" w:eastAsia="" w:cs="" w:asciiTheme="majorHAnsi" w:cstheme="majorBidi" w:eastAsiaTheme="majorEastAsia" w:hAnsiTheme="majorHAnsi"/>
       <w:i/>
       <w:iCs/>
       <w:color w:themeColor="text1" w:themeTint="bf" w:val="404040"/>
@@ -2512,7 +2380,7 @@
     <w:qFormat/>
     <w:rsid w:val="00fc693f"/>
     <w:rPr>
-      <w:rFonts w:ascii="Calibri" w:hAnsi="Calibri" w:eastAsia="ＭＳ ゴシック" w:cs="" w:asciiTheme="majorHAnsi" w:cstheme="majorBidi" w:eastAsiaTheme="majorEastAsia" w:hAnsiTheme="majorHAnsi"/>
+      <w:rFonts w:ascii="Calibri" w:hAnsi="Calibri" w:eastAsia="" w:cs="" w:asciiTheme="majorHAnsi" w:cstheme="majorBidi" w:eastAsiaTheme="majorEastAsia" w:hAnsiTheme="majorHAnsi"/>
       <w:color w:themeColor="accent1" w:val="4F81BD"/>
       <w:sz w:val="20"/>
       <w:szCs w:val="20"/>
@@ -2527,7 +2395,7 @@
     <w:qFormat/>
     <w:rsid w:val="00fc693f"/>
     <w:rPr>
-      <w:rFonts w:ascii="Calibri" w:hAnsi="Calibri" w:eastAsia="ＭＳ ゴシック" w:cs="" w:asciiTheme="majorHAnsi" w:cstheme="majorBidi" w:eastAsiaTheme="majorEastAsia" w:hAnsiTheme="majorHAnsi"/>
+      <w:rFonts w:ascii="Calibri" w:hAnsi="Calibri" w:eastAsia="" w:cs="" w:asciiTheme="majorHAnsi" w:cstheme="majorBidi" w:eastAsiaTheme="majorEastAsia" w:hAnsiTheme="majorHAnsi"/>
       <w:i/>
       <w:iCs/>
       <w:color w:themeColor="text1" w:themeTint="bf" w:val="404040"/>
@@ -2772,12 +2640,13 @@
     <w:rsid w:val="00fc693f"/>
     <w:pPr>
       <w:widowControl/>
+      <w:suppressAutoHyphens w:val="true"/>
       <w:bidi w:val="0"/>
       <w:spacing w:lineRule="auto" w:line="240" w:before="0" w:after="0"/>
       <w:jc w:val="start"/>
     </w:pPr>
     <w:rPr>
-      <w:rFonts w:ascii="Cambria" w:hAnsi="Cambria" w:eastAsia="ＭＳ 明朝" w:cs="" w:asciiTheme="minorHAnsi" w:cstheme="minorBidi" w:eastAsiaTheme="minorEastAsia" w:hAnsiTheme="minorHAnsi"/>
+      <w:rFonts w:ascii="Cambria" w:hAnsi="Cambria" w:eastAsia="" w:cs="" w:asciiTheme="minorHAnsi" w:cstheme="minorBidi" w:eastAsiaTheme="minorEastAsia" w:hAnsiTheme="minorHAnsi"/>
       <w:color w:val="auto"/>
       <w:kern w:val="0"/>
       <w:sz w:val="22"/>
@@ -2801,7 +2670,7 @@
       <w:contextualSpacing/>
     </w:pPr>
     <w:rPr>
-      <w:rFonts w:ascii="Calibri" w:hAnsi="Calibri" w:eastAsia="ＭＳ ゴシック" w:cs="" w:asciiTheme="majorHAnsi" w:cstheme="majorBidi" w:eastAsiaTheme="majorEastAsia" w:hAnsiTheme="majorHAnsi"/>
+      <w:rFonts w:ascii="Calibri" w:hAnsi="Calibri" w:eastAsia="" w:cs="" w:asciiTheme="majorHAnsi" w:cstheme="majorBidi" w:eastAsiaTheme="majorEastAsia" w:hAnsiTheme="majorHAnsi"/>
       <w:color w:themeColor="text2" w:themeShade="bf" w:val="17365D"/>
       <w:spacing w:val="5"/>
       <w:kern w:val="2"/>
@@ -2819,7 +2688,7 @@
     <w:rsid w:val="00fc693f"/>
     <w:pPr/>
     <w:rPr>
-      <w:rFonts w:ascii="Calibri" w:hAnsi="Calibri" w:eastAsia="ＭＳ ゴシック" w:cs="" w:asciiTheme="majorHAnsi" w:cstheme="majorBidi" w:eastAsiaTheme="majorEastAsia" w:hAnsiTheme="majorHAnsi"/>
+      <w:rFonts w:ascii="Calibri" w:hAnsi="Calibri" w:eastAsia="" w:cs="" w:asciiTheme="majorHAnsi" w:cstheme="majorBidi" w:eastAsiaTheme="majorEastAsia" w:hAnsiTheme="majorHAnsi"/>
       <w:i/>
       <w:iCs/>
       <w:color w:themeColor="accent1" w:val="4F81BD"/>
@@ -3052,12 +2921,13 @@
         <w:tab w:val="left" w:pos="3456" w:leader="none"/>
         <w:tab w:val="left" w:pos="4032" w:leader="none"/>
       </w:tabs>
+      <w:suppressAutoHyphens w:val="true"/>
       <w:bidi w:val="0"/>
       <w:spacing w:lineRule="auto" w:line="276" w:before="0" w:after="200"/>
       <w:jc w:val="start"/>
     </w:pPr>
     <w:rPr>
-      <w:rFonts w:ascii="Courier" w:hAnsi="Courier" w:eastAsia="ＭＳ 明朝" w:cs="" w:cstheme="minorBidi" w:eastAsiaTheme="minorEastAsia"/>
+      <w:rFonts w:ascii="Courier" w:hAnsi="Courier" w:eastAsia="" w:cs="" w:cstheme="minorBidi" w:eastAsiaTheme="minorEastAsia"/>
       <w:color w:val="auto"/>
       <w:kern w:val="0"/>
       <w:sz w:val="20"/>
@@ -6275,7 +6145,6 @@
       <w:pPr>
         <w:spacing w:before="0" w:after="0" w:line="240" w:lineRule="auto"/>
       </w:pPr>
-      <w:rPr/>
       <w:tblPr/>
       <w:tcPr>
         <w:tcBorders>
@@ -6421,7 +6290,6 @@
       <w:pPr>
         <w:spacing w:before="0" w:after="0" w:line="240" w:lineRule="auto"/>
       </w:pPr>
-      <w:rPr/>
       <w:tblPr/>
       <w:tcPr>
         <w:tcBorders>
@@ -6567,7 +6435,6 @@
       <w:pPr>
         <w:spacing w:before="0" w:after="0" w:line="240" w:lineRule="auto"/>
       </w:pPr>
-      <w:rPr/>
       <w:tblPr/>
       <w:tcPr>
         <w:tcBorders>
@@ -6713,7 +6580,6 @@
       <w:pPr>
         <w:spacing w:before="0" w:after="0" w:line="240" w:lineRule="auto"/>
       </w:pPr>
-      <w:rPr/>
       <w:tblPr/>
       <w:tcPr>
         <w:tcBorders>
@@ -6859,7 +6725,6 @@
       <w:pPr>
         <w:spacing w:before="0" w:after="0" w:line="240" w:lineRule="auto"/>
       </w:pPr>
-      <w:rPr/>
       <w:tblPr/>
       <w:tcPr>
         <w:tcBorders>
@@ -7005,7 +6870,6 @@
       <w:pPr>
         <w:spacing w:before="0" w:after="0" w:line="240" w:lineRule="auto"/>
       </w:pPr>
-      <w:rPr/>
       <w:tblPr/>
       <w:tcPr>
         <w:tcBorders>
@@ -7151,7 +7015,6 @@
       <w:pPr>
         <w:spacing w:before="0" w:after="0" w:line="240" w:lineRule="auto"/>
       </w:pPr>
-      <w:rPr/>
       <w:tblPr/>
       <w:tcPr>
         <w:tcBorders>

</xml_diff>